<commit_message>
COD Transfer PDF Template
</commit_message>
<xml_diff>
--- a/application/storage/course_transfers.docx
+++ b/application/storage/course_transfers.docx
@@ -242,67 +242,11 @@
         <w:t>${dept}</w:t>
       </w:r>
     </w:p>
-    <w:p>
-      <w:r>
-        <w:rPr>
-          <w:noProof/>
-        </w:rPr>
-        <w:drawing>
-          <wp:inline distT="0" distB="0" distL="0" distR="0" wp14:anchorId="4EE43CBA" wp14:editId="24FA876F">
-            <wp:extent cx="571500" cy="580390"/>
-            <wp:effectExtent l="0" t="0" r="0" b="0"/>
-            <wp:docPr id="2" name="graphics2"/>
-            <wp:cNvGraphicFramePr>
-              <a:graphicFrameLocks xmlns:a="http://schemas.openxmlformats.org/drawingml/2006/main" noChangeAspect="1"/>
-            </wp:cNvGraphicFramePr>
-            <a:graphic xmlns:a="http://schemas.openxmlformats.org/drawingml/2006/main">
-              <a:graphicData uri="http://schemas.openxmlformats.org/drawingml/2006/picture">
-                <pic:pic xmlns:pic="http://schemas.openxmlformats.org/drawingml/2006/picture">
-                  <pic:nvPicPr>
-                    <pic:cNvPr id="2" name="graphics2"/>
-                    <pic:cNvPicPr>
-                      <a:picLocks noChangeAspect="1" noChangeArrowheads="1"/>
-                    </pic:cNvPicPr>
-                  </pic:nvPicPr>
-                  <pic:blipFill>
-                    <a:blip r:embed="rId8"/>
-                    <a:stretch>
-                      <a:fillRect/>
-                    </a:stretch>
-                  </pic:blipFill>
-                  <pic:spPr bwMode="auto">
-                    <a:xfrm>
-                      <a:off x="0" y="0"/>
-                      <a:ext cx="571500" cy="580390"/>
-                    </a:xfrm>
-                    <a:prstGeom prst="rect">
-                      <a:avLst/>
-                    </a:prstGeom>
-                  </pic:spPr>
-                </pic:pic>
-              </a:graphicData>
-            </a:graphic>
-          </wp:inline>
-        </w:drawing>
-      </w:r>
-      <w:r>
-        <w:rPr>
-          <w:rFonts w:ascii="Times New Roman" w:eastAsia="Times New Roman" w:hAnsi="Times New Roman" w:cs="Times New Roman"/>
-          <w:b/>
-          <w:color w:val="000000"/>
-          <w:kern w:val="2"/>
-          <w:sz w:val="20"/>
-          <w:szCs w:val="20"/>
-          <w:shd w:val="clear" w:color="auto" w:fill="FFFFFF"/>
-          <w:lang w:val="en-GB"/>
-        </w:rPr>
-        <w:t xml:space="preserve">TUM is ISO 9001:2015 Certified    </w:t>
-      </w:r>
-    </w:p>
     <w:sectPr>
-      <w:headerReference w:type="default" r:id="rId9"/>
+      <w:headerReference w:type="default" r:id="rId8"/>
+      <w:footerReference w:type="default" r:id="rId9"/>
       <w:pgSz w:w="15840" w:h="12240" w:orient="landscape"/>
-      <w:pgMar w:top="777" w:right="227" w:bottom="170" w:left="227" w:header="720" w:footer="0" w:gutter="0"/>
+      <w:pgMar w:top="777" w:right="244" w:bottom="1191" w:left="238" w:header="720" w:footer="0" w:gutter="0"/>
       <w:cols w:space="720"/>
       <w:formProt w:val="0"/>
       <w:docGrid w:linePitch="360" w:charSpace="4096"/>
@@ -334,6 +278,71 @@
     </w:p>
   </w:endnote>
 </w:endnotes>
+</file>
+
+<file path=word/footer1.xml><?xml version="1.0" encoding="utf-8"?>
+<w:ftr xmlns:wpc="http://schemas.microsoft.com/office/word/2010/wordprocessingCanvas" xmlns:cx="http://schemas.microsoft.com/office/drawing/2014/chartex" xmlns:cx1="http://schemas.microsoft.com/office/drawing/2015/9/8/chartex" xmlns:cx2="http://schemas.microsoft.com/office/drawing/2015/10/21/chartex" xmlns:cx3="http://schemas.microsoft.com/office/drawing/2016/5/9/chartex" xmlns:cx4="http://schemas.microsoft.com/office/drawing/2016/5/10/chartex" xmlns:cx5="http://schemas.microsoft.com/office/drawing/2016/5/11/chartex" xmlns:cx6="http://schemas.microsoft.com/office/drawing/2016/5/12/chartex" xmlns:cx7="http://schemas.microsoft.com/office/drawing/2016/5/13/chartex" xmlns:cx8="http://schemas.microsoft.com/office/drawing/2016/5/14/chartex" xmlns:mc="http://schemas.openxmlformats.org/markup-compatibility/2006" xmlns:aink="http://schemas.microsoft.com/office/drawing/2016/ink" xmlns:am3d="http://schemas.microsoft.com/office/drawing/2017/model3d" xmlns:o="urn:schemas-microsoft-com:office:office" xmlns:r="http://schemas.openxmlformats.org/officeDocument/2006/relationships" xmlns:m="http://schemas.openxmlformats.org/officeDocument/2006/math" xmlns:v="urn:schemas-microsoft-com:vml" xmlns:wp14="http://schemas.microsoft.com/office/word/2010/wordprocessingDrawing" xmlns:wp="http://schemas.openxmlformats.org/drawingml/2006/wordprocessingDrawing" xmlns:w10="urn:schemas-microsoft-com:office:word" xmlns:w="http://schemas.openxmlformats.org/wordprocessingml/2006/main" xmlns:w14="http://schemas.microsoft.com/office/word/2010/wordml" xmlns:w15="http://schemas.microsoft.com/office/word/2012/wordml" xmlns:w16cex="http://schemas.microsoft.com/office/word/2018/wordml/cex" xmlns:w16cid="http://schemas.microsoft.com/office/word/2016/wordml/cid" xmlns:w16="http://schemas.microsoft.com/office/word/2018/wordml" xmlns:w16sdtdh="http://schemas.microsoft.com/office/word/2020/wordml/sdtdatahash" xmlns:w16se="http://schemas.microsoft.com/office/word/2015/wordml/symex" xmlns:wpg="http://schemas.microsoft.com/office/word/2010/wordprocessingGroup" xmlns:wpi="http://schemas.microsoft.com/office/word/2010/wordprocessingInk" xmlns:wne="http://schemas.microsoft.com/office/word/2006/wordml" xmlns:wps="http://schemas.microsoft.com/office/word/2010/wordprocessingShape" mc:Ignorable="w14 w15 w16se w16cid w16 w16cex w16sdtdh wp14">
+  <w:p>
+    <w:pPr>
+      <w:jc w:val="right"/>
+    </w:pPr>
+    <w:r>
+      <w:rPr>
+        <w:noProof/>
+      </w:rPr>
+      <w:drawing>
+        <wp:inline distT="0" distB="0" distL="0" distR="0" wp14:anchorId="5CE4261B" wp14:editId="3796CA34">
+          <wp:extent cx="571500" cy="580390"/>
+          <wp:effectExtent l="0" t="0" r="0" b="0"/>
+          <wp:docPr id="2" name="graphics2"/>
+          <wp:cNvGraphicFramePr>
+            <a:graphicFrameLocks xmlns:a="http://schemas.openxmlformats.org/drawingml/2006/main" noChangeAspect="1"/>
+          </wp:cNvGraphicFramePr>
+          <a:graphic xmlns:a="http://schemas.openxmlformats.org/drawingml/2006/main">
+            <a:graphicData uri="http://schemas.openxmlformats.org/drawingml/2006/picture">
+              <pic:pic xmlns:pic="http://schemas.openxmlformats.org/drawingml/2006/picture">
+                <pic:nvPicPr>
+                  <pic:cNvPr id="2" name="graphics2"/>
+                  <pic:cNvPicPr>
+                    <a:picLocks noChangeAspect="1" noChangeArrowheads="1"/>
+                  </pic:cNvPicPr>
+                </pic:nvPicPr>
+                <pic:blipFill>
+                  <a:blip r:embed="rId1"/>
+                  <a:stretch>
+                    <a:fillRect/>
+                  </a:stretch>
+                </pic:blipFill>
+                <pic:spPr bwMode="auto">
+                  <a:xfrm>
+                    <a:off x="0" y="0"/>
+                    <a:ext cx="571500" cy="580390"/>
+                  </a:xfrm>
+                  <a:prstGeom prst="rect">
+                    <a:avLst/>
+                  </a:prstGeom>
+                </pic:spPr>
+              </pic:pic>
+            </a:graphicData>
+          </a:graphic>
+        </wp:inline>
+      </w:drawing>
+    </w:r>
+    <w:r>
+      <w:rPr>
+        <w:rFonts w:ascii="Times New Roman" w:eastAsia="Times New Roman" w:hAnsi="Times New Roman" w:cs="Times New Roman"/>
+        <w:b/>
+        <w:color w:val="000000"/>
+        <w:kern w:val="2"/>
+        <w:sz w:val="20"/>
+        <w:szCs w:val="20"/>
+        <w:shd w:val="clear" w:color="auto" w:fill="FFFFFF"/>
+        <w:lang w:val="en-GB"/>
+      </w:rPr>
+      <w:t xml:space="preserve">TUM is ISO 9001:2015 Certified    </w:t>
+    </w:r>
+  </w:p>
+</w:ftr>
 </file>
 
 <file path=word/footnotes.xml><?xml version="1.0" encoding="utf-8"?>

</xml_diff>